<commit_message>
Added pdf version of README.
</commit_message>
<xml_diff>
--- a/README.docx
+++ b/README.docx
@@ -98,7 +98,6 @@
       <w:r>
         <w:t xml:space="preserve">’s </w:t>
       </w:r>
-      <w:proofErr w:type="gramStart"/>
       <w:r>
         <w:t>‘</w:t>
       </w:r>
@@ -106,11 +105,7 @@
         <w:t>cv2.</w:t>
       </w:r>
       <w:r>
-        <w:t>findChessboardCorners(</w:t>
-      </w:r>
-      <w:proofErr w:type="gramEnd"/>
-      <w:r>
-        <w:t>)’</w:t>
+        <w:t>findChessboardCorners()’</w:t>
       </w:r>
       <w:r>
         <w:t xml:space="preserve"> function,</w:t>
@@ -128,15 +123,7 @@
         <w:t xml:space="preserve"> identified.</w:t>
       </w:r>
       <w:r>
-        <w:t xml:space="preserve"> To visualize the detected corners, OpenCV provides a function called </w:t>
-      </w:r>
-      <w:proofErr w:type="gramStart"/>
-      <w:r>
-        <w:t>‘cv2.drawChessboardCorners(</w:t>
-      </w:r>
-      <w:proofErr w:type="gramEnd"/>
-      <w:r>
-        <w:t>)’.</w:t>
+        <w:t xml:space="preserve"> To visualize the detected corners, OpenCV provides a function called ‘cv2.drawChessboardCorners()’.</w:t>
       </w:r>
       <w:r>
         <w:t xml:space="preserve"> </w:t>
@@ -169,15 +156,7 @@
         <w:t>s based on detected corners,</w:t>
       </w:r>
       <w:r>
-        <w:t xml:space="preserve"> which are in-turn fed into a function </w:t>
-      </w:r>
-      <w:proofErr w:type="gramStart"/>
-      <w:r>
-        <w:t>‘cv2.calibrateCamera(</w:t>
-      </w:r>
-      <w:proofErr w:type="gramEnd"/>
-      <w:r>
-        <w:t xml:space="preserve">...)’ to get the calibration metrics like distortion coefficients and transformation matrix along with rotation and translational vectors. </w:t>
+        <w:t xml:space="preserve"> which are in-turn fed into a function ‘cv2.calibrateCamera(...)’ to get the calibration metrics like distortion coefficients and transformation matrix along with rotation and translational vectors. </w:t>
       </w:r>
     </w:p>
     <w:p>
@@ -204,15 +183,7 @@
         <w:t xml:space="preserve"> </w:t>
       </w:r>
       <w:r>
-        <w:t xml:space="preserve">matrix, distortion coefficients along with the image to feed into  </w:t>
-      </w:r>
-      <w:proofErr w:type="gramStart"/>
-      <w:r>
-        <w:t>‘cv2.undistort(</w:t>
-      </w:r>
-      <w:proofErr w:type="gramEnd"/>
-      <w:r>
-        <w:t>…)’ function to get the undistorted image.</w:t>
+        <w:t>matrix, distortion coefficients along with the image to feed into  ‘cv2.undistort(…)’ function to get the undistorted image.</w:t>
       </w:r>
     </w:p>
     <w:p/>
@@ -549,21 +520,13 @@
         <w:t xml:space="preserve"> </w:t>
       </w:r>
       <w:r>
-        <w:t>‘</w:t>
-      </w:r>
-      <w:proofErr w:type="gramStart"/>
-      <w:r>
-        <w:t>c</w:t>
+        <w:t>‘c</w:t>
       </w:r>
       <w:r>
         <w:t>olor.</w:t>
       </w:r>
       <w:r>
-        <w:t>py’</w:t>
-      </w:r>
-      <w:proofErr w:type="gramEnd"/>
-      <w:r>
-        <w:t xml:space="preserve"> in ‘src’ contains function called ‘hls_color_binary</w:t>
+        <w:t>py’ in ‘src’ contains function called ‘hls_color_binary</w:t>
       </w:r>
       <w:r>
         <w:t>(…)</w:t>
@@ -1088,16 +1051,7 @@
         <w:t xml:space="preserve"> </w:t>
       </w:r>
       <w:r>
-        <w:t xml:space="preserve">displayed on </w:t>
-      </w:r>
-      <w:r>
-        <w:t xml:space="preserve">the output </w:t>
-      </w:r>
-      <w:r>
-        <w:t>video</w:t>
-      </w:r>
-      <w:r>
-        <w:t xml:space="preserve"> is also computed using these values</w:t>
+        <w:t>displayed on the output video is also computed using these values</w:t>
       </w:r>
       <w:r>
         <w:t>.</w:t>
@@ -1109,19 +1063,7 @@
         <w:t xml:space="preserve">Using the polygon identified </w:t>
       </w:r>
       <w:r>
-        <w:t xml:space="preserve">in </w:t>
-      </w:r>
-      <w:r>
-        <w:t>previous step</w:t>
-      </w:r>
-      <w:r>
-        <w:t xml:space="preserve"> and </w:t>
-      </w:r>
-      <w:r>
-        <w:t>applying inverse Perspective transform on the warped image</w:t>
-      </w:r>
-      <w:r>
-        <w:t xml:space="preserve">, </w:t>
+        <w:t xml:space="preserve">in previous step and applying inverse Perspective transform on the warped image, </w:t>
       </w:r>
       <w:r>
         <w:t>p</w:t>
@@ -1156,10 +1098,74 @@
           <w:numId w:val="2"/>
         </w:numPr>
       </w:pPr>
+      <w:r>
+        <w:t>All of the above steps are implemented in pipeline.py file.</w:t>
+      </w:r>
+    </w:p>
+    <w:p/>
+    <w:p>
+      <w:pPr>
+        <w:rPr>
+          <w:b/>
+          <w:i/>
+        </w:rPr>
+      </w:pPr>
+      <w:r>
+        <w:rPr>
+          <w:b/>
+          <w:i/>
+        </w:rPr>
+        <w:t>Discussion</w:t>
+      </w:r>
+      <w:r>
+        <w:rPr>
+          <w:b/>
+          <w:i/>
+        </w:rPr>
+        <w:t>:</w:t>
+      </w:r>
+    </w:p>
+    <w:p>
+      <w:r>
+        <w:t xml:space="preserve">This has been very interesting and exciting project to work on. Learned a lot about applying computer vision techniques for the </w:t>
+      </w:r>
+      <w:r>
+        <w:t>self-driving</w:t>
+      </w:r>
+      <w:r>
+        <w:t xml:space="preserve"> car application. </w:t>
+      </w:r>
+      <w:r>
+        <w:t xml:space="preserve">Pipeline described above works for the most of the frames except when there is change in lighting conditions/shadow. I have made use of previous </w:t>
+      </w:r>
+      <w:r>
+        <w:t>10</w:t>
+      </w:r>
       <w:bookmarkStart w:id="0" w:name="_GoBack"/>
       <w:bookmarkEnd w:id="0"/>
       <w:r>
-        <w:t>All of the above steps are implemented in pipeline.py file.</w:t>
+        <w:t xml:space="preserve"> values to smoothen out the rendering of lane detection algorithm.</w:t>
+      </w:r>
+      <w:r>
+        <w:t xml:space="preserve"> For some of the frames where the detection seems faulty, discard</w:t>
+      </w:r>
+      <w:r>
+        <w:t>ed</w:t>
+      </w:r>
+      <w:r>
+        <w:t xml:space="preserve"> that value and use the best-fit</w:t>
+      </w:r>
+      <w:r>
+        <w:t xml:space="preserve"> value computed f</w:t>
+      </w:r>
+      <w:r>
+        <w:t>r</w:t>
+      </w:r>
+      <w:r>
+        <w:t>o</w:t>
+      </w:r>
+      <w:r>
+        <w:t>m previous detections.</w:t>
       </w:r>
     </w:p>
     <w:p/>

</xml_diff>